<commit_message>
atualização do mini mundo e complemento do mapa conceitual
</commit_message>
<xml_diff>
--- a/MINI MUNDO  Modelo Conceitual.docx
+++ b/MINI MUNDO  Modelo Conceitual.docx
@@ -41,6 +41,9 @@
         <w:t>e</w:t>
       </w:r>
       <w:r>
+        <w:t xml:space="preserve"> óculos e lentes de marca</w:t>
+      </w:r>
+      <w:r>
         <w:t xml:space="preserve"> e tem fabricação própria </w:t>
       </w:r>
       <w:r>
@@ -50,61 +53,94 @@
         <w:t xml:space="preserve">rabalha hoje com um sistema </w:t>
       </w:r>
       <w:r>
-        <w:t>chamado XXXXXXXX. Funcionamento hoje, o vendedor atende o cliente e caso o cliente venha a comprar o</w:t>
+        <w:t xml:space="preserve">chamado </w:t>
+      </w:r>
+      <w:r>
+        <w:t>CDS Sistemas - Soluções Inteligentes para o seu Negóci</w:t>
+      </w:r>
+      <w:r>
+        <w:t>o</w:t>
+      </w:r>
+      <w:r>
+        <w:t>.</w:t>
+      </w:r>
+      <w:r>
+        <w:t xml:space="preserve"> Onde a grande maioria das óticas trabalham com esse sistema. </w:t>
+      </w:r>
+      <w:r>
+        <w:t>Funcionamento hoje, o vendedor atende o cliente e caso o cliente venha a comprar o</w:t>
       </w:r>
       <w:r>
         <w:t>s</w:t>
       </w:r>
       <w:r>
-        <w:t xml:space="preserve"> óculos junta a Carla Farias é solicitado o documento</w:t>
+        <w:t xml:space="preserve"> óculos</w:t>
+      </w:r>
+      <w:r>
+        <w:t xml:space="preserve"> e as lentes</w:t>
+      </w:r>
+      <w:r>
+        <w:t xml:space="preserve"> junta a Carla Farias</w:t>
+      </w:r>
+      <w:r>
+        <w:t>,</w:t>
+      </w:r>
+      <w:r>
+        <w:t xml:space="preserve"> é solicitado o documento</w:t>
       </w:r>
       <w:r>
         <w:t xml:space="preserve"> de identificação dele </w:t>
       </w:r>
       <w:r>
-        <w:t xml:space="preserve">para ser cadastrado no sistema, onde o mesmo terá também retirada a OS e nota fiscal. Seguindo o seguinte processo: </w:t>
-      </w:r>
-      <w:r>
-        <w:t xml:space="preserve">a auxiliar administrativo com o documento em mãos vai no sistema chamado frente de loja onde abre as seguintes opções: </w:t>
-      </w:r>
-      <w:r>
-        <w:t xml:space="preserve">a </w:t>
+        <w:t>para ser cadastrado no sistema, onde o mesmo terá também retirada</w:t>
+      </w:r>
+      <w:r>
+        <w:t xml:space="preserve"> da nota fiscal</w:t>
+      </w:r>
+      <w:r>
+        <w:t xml:space="preserve"> </w:t>
+      </w:r>
+      <w:r>
+        <w:t>e a ordem de serviço</w:t>
+      </w:r>
+      <w:r>
+        <w:t xml:space="preserve">. Seguindo o seguinte processo: </w:t>
+      </w:r>
+      <w:r>
+        <w:t>a auxiliar administrativo</w:t>
+      </w:r>
+      <w:r>
+        <w:t xml:space="preserve"> ou vendedor</w:t>
+      </w:r>
+      <w:r>
+        <w:t xml:space="preserve"> com o documento em mãos vai no sistema </w:t>
+      </w:r>
+      <w:r>
+        <w:t xml:space="preserve">da CDS, </w:t>
+      </w:r>
+      <w:r>
+        <w:t>chamado frente de loja</w:t>
+      </w:r>
+      <w:r>
+        <w:t xml:space="preserve"> (parte onde é feito o cadastro do cliente e vem toda a parte de emissão de nota e OS)</w:t>
+      </w:r>
+      <w:r>
+        <w:t xml:space="preserve"> abre as seguintes opções:</w:t>
+      </w:r>
+      <w:r>
+        <w:t xml:space="preserve"> </w:t>
+      </w:r>
+      <w:r>
+        <w:t xml:space="preserve">O vendedor usa o seu </w:t>
       </w:r>
       <w:r>
         <w:rPr>
           <w:highlight w:val="yellow"/>
         </w:rPr>
-        <w:t>venda</w:t>
-      </w:r>
-      <w:r>
-        <w:t xml:space="preserve"> é</w:t>
-      </w:r>
-      <w:r>
-        <w:t xml:space="preserve"> efetuada por um </w:t>
-      </w:r>
-      <w:r>
-        <w:rPr>
-          <w:highlight w:val="yellow"/>
-        </w:rPr>
-        <w:t>vendedor</w:t>
-      </w:r>
-      <w:r>
-        <w:t xml:space="preserve"> (indicado por </w:t>
-      </w:r>
-      <w:r>
-        <w:rPr>
-          <w:highlight w:val="yellow"/>
-        </w:rPr>
-        <w:t>data</w:t>
-      </w:r>
-      <w:r>
-        <w:t xml:space="preserve">). O vendedor usa o seu login: nome e senha (nesse caso o vendedor é cadastrado no sistema com todas as informações pessoais e trabalhistas (Nome completo, CPF, RG com órgão expedidor e data de emissão, Comprovante de residência, Data de nascimento, Estado civil, filhos, tipo de sangue, emprego anterior, salário anterior, número da carteira de trabalho, número do pis,  para cadastrar o cliente, se tem filhos, e-mail, telefone (para ai sim, ter o seu login)) onde o mesmo coloca as informações do cliente (nome completo, </w:t>
-      </w:r>
-      <w:r>
-        <w:t>CPF, RG com órgão expedidor e data de emissão</w:t>
-      </w:r>
-      <w:r>
-        <w:t>, endereço (CEP, número</w:t>
+        <w:t>login: nome e senha</w:t>
+      </w:r>
+      <w:r>
+        <w:t xml:space="preserve"> (nesse caso o vendedor é cadastrado no sistema com todas as informações pessoais e trabalhistas (Nome completo, CPF, RG com órgão expedidor e data de emissão, Comprovante de residência, Data de nascimento, Estado civil, filhos, tipo de sangue, emprego anterior, salário anterior, número da carteira de trabalho, número do pis,  para cadastrar o cliente, se tem filhos, e-mail, telefone (para ai sim, ter o seu login)) onde o mesmo coloca as informações do cliente (nome completo, CPF, RG com órgão expedidor e data de emissão, endereço (CEP, número</w:t>
       </w:r>
       <w:r>
         <w:t>, podendo ter mais de um número</w:t>
@@ -126,6 +162,9 @@
       </w:r>
       <w:r>
         <w:t xml:space="preserve"> </w:t>
+      </w:r>
+      <w:r>
+        <w:t xml:space="preserve">Após, o preenchimento das informações do cliente, segue para a parte de preenchimento dos códigos dos produtos adquiridos (nesse campo colocasse: o nome do vendedor, código do produto, data de entrega do cliente, data de entrega do laboratório e a forma de pagamento (podendo ser em dinheiro, PIX, cartão de débito ou crédito), tendo alguma observação, principalmente de entrega e de garantia, existe um campo chamado: observação para tais informações. Após esse campo preenchido é emitida a nota fiscal do cliente. Seguindo então para a ordem de serviço. Já na ordem de serviço é preenchida com as informações do grau do cliente comprador, código do produto, CPF, código do pedido e observações adicionais. Tendo essas informações preenchidas a ordem de serviço é impressa para seguir para o laboratório. </w:t>
       </w:r>
     </w:p>
     <w:p/>
@@ -134,6 +173,7 @@
         <w:rPr>
           <w:noProof/>
         </w:rPr>
+        <w:lastRenderedPageBreak/>
         <w:drawing>
           <wp:inline distT="0" distB="0" distL="0" distR="0" wp14:anchorId="1CAA4EB3" wp14:editId="1DCD8276">
             <wp:extent cx="5524500" cy="3820980"/>

</xml_diff>

<commit_message>
atualização mini mundo, mapa conceitual
</commit_message>
<xml_diff>
--- a/MINI MUNDO  Modelo Conceitual.docx
+++ b/MINI MUNDO  Modelo Conceitual.docx
@@ -1,6 +1,6 @@
 
 <file path=word/document.xml><?xml version="1.0" encoding="utf-8"?>
-<w:document xmlns:wpc="http://schemas.microsoft.com/office/word/2010/wordprocessingCanvas" xmlns:cx="http://schemas.microsoft.com/office/drawing/2014/chartex" xmlns:cx1="http://schemas.microsoft.com/office/drawing/2015/9/8/chartex" xmlns:cx2="http://schemas.microsoft.com/office/drawing/2015/10/21/chartex" xmlns:cx3="http://schemas.microsoft.com/office/drawing/2016/5/9/chartex" xmlns:cx4="http://schemas.microsoft.com/office/drawing/2016/5/10/chartex" xmlns:cx5="http://schemas.microsoft.com/office/drawing/2016/5/11/chartex" xmlns:cx6="http://schemas.microsoft.com/office/drawing/2016/5/12/chartex" xmlns:cx7="http://schemas.microsoft.com/office/drawing/2016/5/13/chartex" xmlns:cx8="http://schemas.microsoft.com/office/drawing/2016/5/14/chartex" xmlns:mc="http://schemas.openxmlformats.org/markup-compatibility/2006" xmlns:aink="http://schemas.microsoft.com/office/drawing/2016/ink" xmlns:am3d="http://schemas.microsoft.com/office/drawing/2017/model3d" xmlns:o="urn:schemas-microsoft-com:office:office" xmlns:oel="http://schemas.microsoft.com/office/2019/extlst" xmlns:r="http://schemas.openxmlformats.org/officeDocument/2006/relationships" xmlns:m="http://schemas.openxmlformats.org/officeDocument/2006/math" xmlns:v="urn:schemas-microsoft-com:vml" xmlns:wp14="http://schemas.microsoft.com/office/word/2010/wordprocessingDrawing" xmlns:wp="http://schemas.openxmlformats.org/drawingml/2006/wordprocessingDrawing" xmlns:w10="urn:schemas-microsoft-com:office:word" xmlns:w="http://schemas.openxmlformats.org/wordprocessingml/2006/main" xmlns:w14="http://schemas.microsoft.com/office/word/2010/wordml" xmlns:w15="http://schemas.microsoft.com/office/word/2012/wordml" xmlns:w16cex="http://schemas.microsoft.com/office/word/2018/wordml/cex" xmlns:w16cid="http://schemas.microsoft.com/office/word/2016/wordml/cid" xmlns:w16="http://schemas.microsoft.com/office/word/2018/wordml" xmlns:w16sdtdh="http://schemas.microsoft.com/office/word/2020/wordml/sdtdatahash" xmlns:w16se="http://schemas.microsoft.com/office/word/2015/wordml/symex" xmlns:wpg="http://schemas.microsoft.com/office/word/2010/wordprocessingGroup" xmlns:wpi="http://schemas.microsoft.com/office/word/2010/wordprocessingInk" xmlns:wne="http://schemas.microsoft.com/office/word/2006/wordml" xmlns:wps="http://schemas.microsoft.com/office/word/2010/wordprocessingShape" mc:Ignorable="w14 w15 w16se w16cid w16 w16cex w16sdtdh wp14">
+<w:document xmlns:wpc="http://schemas.microsoft.com/office/word/2010/wordprocessingCanvas" xmlns:cx="http://schemas.microsoft.com/office/drawing/2014/chartex" xmlns:cx1="http://schemas.microsoft.com/office/drawing/2015/9/8/chartex" xmlns:cx2="http://schemas.microsoft.com/office/drawing/2015/10/21/chartex" xmlns:cx3="http://schemas.microsoft.com/office/drawing/2016/5/9/chartex" xmlns:cx4="http://schemas.microsoft.com/office/drawing/2016/5/10/chartex" xmlns:cx5="http://schemas.microsoft.com/office/drawing/2016/5/11/chartex" xmlns:cx6="http://schemas.microsoft.com/office/drawing/2016/5/12/chartex" xmlns:cx7="http://schemas.microsoft.com/office/drawing/2016/5/13/chartex" xmlns:cx8="http://schemas.microsoft.com/office/drawing/2016/5/14/chartex" xmlns:mc="http://schemas.openxmlformats.org/markup-compatibility/2006" xmlns:aink="http://schemas.microsoft.com/office/drawing/2016/ink" xmlns:am3d="http://schemas.microsoft.com/office/drawing/2017/model3d" xmlns:o="urn:schemas-microsoft-com:office:office" xmlns:oel="http://schemas.microsoft.com/office/2019/extlst" xmlns:r="http://schemas.openxmlformats.org/officeDocument/2006/relationships" xmlns:m="http://schemas.openxmlformats.org/officeDocument/2006/math" xmlns:v="urn:schemas-microsoft-com:vml" xmlns:wp14="http://schemas.microsoft.com/office/word/2010/wordprocessingDrawing" xmlns:wp="http://schemas.openxmlformats.org/drawingml/2006/wordprocessingDrawing" xmlns:w10="urn:schemas-microsoft-com:office:word" xmlns:w="http://schemas.openxmlformats.org/wordprocessingml/2006/main" xmlns:w14="http://schemas.microsoft.com/office/word/2010/wordml" xmlns:w15="http://schemas.microsoft.com/office/word/2012/wordml" xmlns:w16cex="http://schemas.microsoft.com/office/word/2018/wordml/cex" xmlns:w16cid="http://schemas.microsoft.com/office/word/2016/wordml/cid" xmlns:w16="http://schemas.microsoft.com/office/word/2018/wordml" xmlns:w16du="http://schemas.microsoft.com/office/word/2023/wordml/word16du" xmlns:w16sdtdh="http://schemas.microsoft.com/office/word/2020/wordml/sdtdatahash" xmlns:w16se="http://schemas.microsoft.com/office/word/2015/wordml/symex" xmlns:wpg="http://schemas.microsoft.com/office/word/2010/wordprocessingGroup" xmlns:wpi="http://schemas.microsoft.com/office/word/2010/wordprocessingInk" xmlns:wne="http://schemas.microsoft.com/office/word/2006/wordml" xmlns:wps="http://schemas.microsoft.com/office/word/2010/wordprocessingShape" mc:Ignorable="w14 w15 w16se w16cid w16 w16cex w16sdtdh wp14">
   <w:body>
     <w:p>
       <w:pPr>
@@ -80,7 +80,13 @@
         <w:t xml:space="preserve"> e as lentes</w:t>
       </w:r>
       <w:r>
-        <w:t xml:space="preserve"> junta a Carla Farias</w:t>
+        <w:t xml:space="preserve"> junt</w:t>
+      </w:r>
+      <w:r>
+        <w:t>o</w:t>
+      </w:r>
+      <w:r>
+        <w:t xml:space="preserve"> a Carla Farias</w:t>
       </w:r>
       <w:r>
         <w:t>,</w:t>
@@ -113,7 +119,13 @@
         <w:t xml:space="preserve"> ou vendedor</w:t>
       </w:r>
       <w:r>
-        <w:t xml:space="preserve"> com o documento em mãos vai no sistema </w:t>
+        <w:t xml:space="preserve"> com o documento</w:t>
+      </w:r>
+      <w:r>
+        <w:t xml:space="preserve"> do cliente</w:t>
+      </w:r>
+      <w:r>
+        <w:t xml:space="preserve"> em mãos vai no sistema </w:t>
       </w:r>
       <w:r>
         <w:t xml:space="preserve">da CDS, </w:t>
@@ -140,7 +152,19 @@
         <w:t>login: nome e senha</w:t>
       </w:r>
       <w:r>
-        <w:t xml:space="preserve"> (nesse caso o vendedor é cadastrado no sistema com todas as informações pessoais e trabalhistas (Nome completo, CPF, RG com órgão expedidor e data de emissão, Comprovante de residência, Data de nascimento, Estado civil, filhos, tipo de sangue, emprego anterior, salário anterior, número da carteira de trabalho, número do pis,  para cadastrar o cliente, se tem filhos, e-mail, telefone (para ai sim, ter o seu login)) onde o mesmo coloca as informações do cliente (nome completo, CPF, RG com órgão expedidor e data de emissão, endereço (CEP, número</w:t>
+        <w:t xml:space="preserve"> (nesse caso o vendedor é cadastrado no sistema com todas as informações pessoais e trabalhistas (Nome completo, CPF, RG com órgão expedidor e data de emissão, Comprovante de residência, Data de nascimento, Estado civil, filhos, tipo de sangue, emprego anterior, salário anterior, número da carteira de trabalho, número do pis,  para cadastrar o cliente, se tem filhos</w:t>
+      </w:r>
+      <w:r>
+        <w:t xml:space="preserve"> (Nome, CPF, RG, grau de parentesco, cartão de vacina)</w:t>
+      </w:r>
+      <w:r>
+        <w:t>, e-mail, telefone (para ai sim, ter o seu login)) onde o mesmo coloca as informações do cliente (nome completo, CPF, RG com órgão expedidor e data de emissão, ende</w:t>
+      </w:r>
+      <w:r>
+        <w:t>r</w:t>
+      </w:r>
+      <w:r>
+        <w:t>eço (CEP, número</w:t>
       </w:r>
       <w:r>
         <w:t>, podendo ter mais de um número</w:t>

</xml_diff>